<commit_message>
commit 8 - envio de presupuesto
</commit_message>
<xml_diff>
--- a/documentacion/Presupuesto_Sitio_Oriola_final.docx
+++ b/documentacion/Presupuesto_Sitio_Oriola_final.docx
@@ -406,6 +406,7 @@
       </w:pPr>
       <w:r>
         <w:rPr>
+          <w:noProof/>
           <w:lang w:val="es-AR"/>
         </w:rPr>
         <w:lastRenderedPageBreak/>
@@ -513,6 +514,7 @@
       </w:pPr>
       <w:r>
         <w:rPr>
+          <w:noProof/>
           <w:lang w:val="es-AR"/>
         </w:rPr>
         <w:lastRenderedPageBreak/>
@@ -695,6 +697,26 @@
         </w:rPr>
         <w:br/>
         <w:t>Teléfono: 11 5929 3920</w:t>
+      </w:r>
+    </w:p>
+    <w:p>
+      <w:pPr>
+        <w:rPr>
+          <w:lang w:val="es-AR"/>
+        </w:rPr>
+      </w:pPr>
+    </w:p>
+    <w:p>
+      <w:pPr>
+        <w:rPr>
+          <w:lang w:val="es-AR"/>
+        </w:rPr>
+      </w:pPr>
+      <w:r>
+        <w:rPr>
+          <w:lang w:val="es-AR"/>
+        </w:rPr>
+        <w:t>https://youtu.be/7RXZMgvt8oo</w:t>
       </w:r>
     </w:p>
     <w:sectPr>

</xml_diff>